<commit_message>
sacred in the city
</commit_message>
<xml_diff>
--- a/writing/dictionary/dictionary.docx
+++ b/writing/dictionary/dictionary.docx
@@ -25,6 +25,7 @@
           <w:szCs w:val="20"/>
         </w:rPr>
       </w:pPr>
+      <w:bookmarkStart w:id="0" w:name="_GoBack"/>
       <w:r>
         <w:rPr>
           <w:sz w:val="20"/>
@@ -33,6 +34,7 @@
         <w:t>Despacho: Dispatch to spirit ceremony.</w:t>
       </w:r>
     </w:p>
+    <w:bookmarkEnd w:id="0"/>
     <w:p>
       <w:pPr>
         <w:rPr>
@@ -132,6 +134,41 @@
           <w:bdr w:val="none" w:sz="0" w:space="0" w:color="auto" w:frame="1"/>
         </w:rPr>
         <w:t>source of infinity</w:t>
+      </w:r>
+      <w:r>
+        <w:rPr>
+          <w:rFonts w:ascii="Arial" w:eastAsia="Times New Roman" w:hAnsi="Arial" w:cs="Arial"/>
+          <w:color w:val="000000"/>
+          <w:spacing w:val="-15"/>
+          <w:sz w:val="20"/>
+          <w:szCs w:val="20"/>
+          <w:bdr w:val="none" w:sz="0" w:space="0" w:color="auto" w:frame="1"/>
+        </w:rPr>
+        <w:t xml:space="preserve"> </w:t>
+      </w:r>
+      <w:r>
+        <w:rPr>
+          <w:rFonts w:ascii="Helvetica" w:eastAsia="Times New Roman" w:hAnsi="Helvetica" w:cs="Times New Roman"/>
+          <w:b/>
+          <w:bCs/>
+          <w:color w:val="000000"/>
+          <w:sz w:val="20"/>
+          <w:szCs w:val="20"/>
+          <w:shd w:val="clear" w:color="auto" w:fill="FFFFFF"/>
+        </w:rPr>
+        <w:t>w</w:t>
+      </w:r>
+      <w:r>
+        <w:rPr>
+          <w:rFonts w:ascii="Helvetica" w:eastAsia="Times New Roman" w:hAnsi="Helvetica" w:cs="Times New Roman"/>
+          <w:b/>
+          <w:bCs/>
+          <w:color w:val="000000"/>
+          <w:sz w:val="20"/>
+          <w:szCs w:val="20"/>
+          <w:shd w:val="clear" w:color="auto" w:fill="FFFFFF"/>
+        </w:rPr>
+        <w:t>iracocha</w:t>
       </w:r>
     </w:p>
     <w:p>
@@ -204,15 +241,7 @@
           <w:sz w:val="20"/>
           <w:szCs w:val="20"/>
         </w:rPr>
-        <w:t xml:space="preserve"> </w:t>
-      </w:r>
-      <w:r>
-        <w:rPr>
-          <w:rFonts w:ascii="Times" w:eastAsia="Times New Roman" w:hAnsi="Times" w:cs="Times New Roman"/>
-          <w:sz w:val="20"/>
-          <w:szCs w:val="20"/>
-        </w:rPr>
-        <w:t>grandmother moon</w:t>
+        <w:t xml:space="preserve"> grandmother moon</w:t>
       </w:r>
     </w:p>
     <w:p>
@@ -233,7 +262,29 @@
             <w:u w:val="single"/>
             <w:shd w:val="clear" w:color="auto" w:fill="FFFFFF"/>
           </w:rPr>
-          <w:t>Pachamama</w:t>
+          <w:t>Pach</w:t>
+        </w:r>
+        <w:r>
+          <w:rPr>
+            <w:rFonts w:ascii="Helvetica" w:eastAsia="Times New Roman" w:hAnsi="Helvetica" w:cs="Times New Roman"/>
+            <w:color w:val="0B0080"/>
+            <w:sz w:val="20"/>
+            <w:szCs w:val="20"/>
+            <w:u w:val="single"/>
+            <w:shd w:val="clear" w:color="auto" w:fill="FFFFFF"/>
+          </w:rPr>
+          <w:t>a</w:t>
+        </w:r>
+        <w:r>
+          <w:rPr>
+            <w:rFonts w:ascii="Helvetica" w:eastAsia="Times New Roman" w:hAnsi="Helvetica" w:cs="Times New Roman"/>
+            <w:color w:val="0B0080"/>
+            <w:sz w:val="20"/>
+            <w:szCs w:val="20"/>
+            <w:u w:val="single"/>
+            <w:shd w:val="clear" w:color="auto" w:fill="FFFFFF"/>
+          </w:rPr>
+          <w:t>mama</w:t>
         </w:r>
       </w:hyperlink>
       <w:r>
@@ -244,15 +295,36 @@
         </w:rPr>
         <w:t>: mother earth; mother world</w:t>
       </w:r>
-    </w:p>
-    <w:p>
-      <w:pPr>
+      <w:r>
         <w:rPr>
           <w:rFonts w:ascii="Times" w:eastAsia="Times New Roman" w:hAnsi="Times" w:cs="Times New Roman"/>
           <w:sz w:val="20"/>
           <w:szCs w:val="20"/>
         </w:rPr>
-      </w:pPr>
+        <w:t xml:space="preserve"> </w:t>
+      </w:r>
+      <w:proofErr w:type="spellStart"/>
+      <w:r>
+        <w:rPr>
+          <w:rFonts w:ascii="Helvetica" w:hAnsi="Helvetica"/>
+          <w:color w:val="000000"/>
+          <w:kern w:val="36"/>
+          <w:sz w:val="20"/>
+          <w:szCs w:val="20"/>
+        </w:rPr>
+        <w:t>Ausangate</w:t>
+      </w:r>
+      <w:proofErr w:type="spellEnd"/>
+    </w:p>
+    <w:p>
+      <w:pPr>
+        <w:rPr>
+          <w:rFonts w:ascii="Times" w:eastAsia="Times New Roman" w:hAnsi="Times" w:cs="Times New Roman"/>
+          <w:sz w:val="20"/>
+          <w:szCs w:val="20"/>
+        </w:rPr>
+      </w:pPr>
+      <w:proofErr w:type="gramStart"/>
       <w:r>
         <w:rPr>
           <w:rFonts w:ascii="Arial" w:eastAsia="Times New Roman" w:hAnsi="Arial" w:cs="Arial"/>
@@ -271,7 +343,18 @@
           <w:color w:val="000000"/>
           <w:shd w:val="clear" w:color="auto" w:fill="FFFFFF"/>
         </w:rPr>
-        <w:t>nti Taita</w:t>
+        <w:t>nti</w:t>
+      </w:r>
+      <w:proofErr w:type="gramEnd"/>
+      <w:r>
+        <w:rPr>
+          <w:rFonts w:ascii="Arial" w:eastAsia="Times New Roman" w:hAnsi="Arial" w:cs="Arial"/>
+          <w:b/>
+          <w:bCs/>
+          <w:color w:val="000000"/>
+          <w:shd w:val="clear" w:color="auto" w:fill="FFFFFF"/>
+        </w:rPr>
+        <w:t xml:space="preserve"> Taita</w:t>
       </w:r>
       <w:r>
         <w:rPr>
@@ -281,8 +364,6 @@
         </w:rPr>
         <w:t xml:space="preserve">: </w:t>
       </w:r>
-      <w:bookmarkStart w:id="0" w:name="_GoBack"/>
-      <w:bookmarkEnd w:id="0"/>
       <w:r>
         <w:rPr>
           <w:rFonts w:ascii="Arial" w:eastAsia="Times New Roman" w:hAnsi="Arial" w:cs="Arial"/>

</xml_diff>